<commit_message>
final commit: update report, provide section comments in report.py
</commit_message>
<xml_diff>
--- a/report/report.docx
+++ b/report/report.docx
@@ -199,7 +199,7 @@
     </w:p>
     <w:tbl>
       <w:tblPr>
-        <w:tblStyle w:val="PlainTable1"/>
+        <w:tblStyle w:val="ListTable4-Accent2"/>
         <w:tblpPr w:leftFromText="180" w:rightFromText="180" w:vertAnchor="text" w:horzAnchor="margin" w:tblpY="442"/>
         <w:tblW w:w="5000" w:type="pct"/>
         <w:tblLook w:val="04A0" w:firstRow="1" w:lastRow="0" w:firstColumn="1" w:lastColumn="0" w:noHBand="0" w:noVBand="1"/>
@@ -219,7 +219,6 @@
           <w:tcPr>
             <w:cnfStyle w:val="001000000000" w:firstRow="0" w:lastRow="0" w:firstColumn="1" w:lastColumn="0" w:oddVBand="0" w:evenVBand="0" w:oddHBand="0" w:evenHBand="0" w:firstRowFirstColumn="0" w:firstRowLastColumn="0" w:lastRowFirstColumn="0" w:lastRowLastColumn="0"/>
             <w:tcW w:w="529" w:type="pct"/>
-            <w:vAlign w:val="center"/>
           </w:tcPr>
           <w:p>
             <w:pPr>
@@ -239,7 +238,6 @@
         <w:tc>
           <w:tcPr>
             <w:tcW w:w="684" w:type="pct"/>
-            <w:vAlign w:val="center"/>
           </w:tcPr>
           <w:p>
             <w:pPr>
@@ -260,7 +258,6 @@
         <w:tc>
           <w:tcPr>
             <w:tcW w:w="593" w:type="pct"/>
-            <w:vAlign w:val="center"/>
           </w:tcPr>
           <w:p>
             <w:pPr>
@@ -281,7 +278,6 @@
         <w:tc>
           <w:tcPr>
             <w:tcW w:w="570" w:type="pct"/>
-            <w:vAlign w:val="center"/>
           </w:tcPr>
           <w:p>
             <w:pPr>
@@ -302,7 +298,6 @@
         <w:tc>
           <w:tcPr>
             <w:tcW w:w="2624" w:type="pct"/>
-            <w:vAlign w:val="center"/>
           </w:tcPr>
           <w:p>
             <w:pPr>
@@ -329,7 +324,6 @@
           <w:tcPr>
             <w:cnfStyle w:val="001000000000" w:firstRow="0" w:lastRow="0" w:firstColumn="1" w:lastColumn="0" w:oddVBand="0" w:evenVBand="0" w:oddHBand="0" w:evenHBand="0" w:firstRowFirstColumn="0" w:firstRowLastColumn="0" w:lastRowFirstColumn="0" w:lastRowLastColumn="0"/>
             <w:tcW w:w="529" w:type="pct"/>
-            <w:vAlign w:val="center"/>
           </w:tcPr>
           <w:p>
             <w:pPr>
@@ -349,7 +343,6 @@
         <w:tc>
           <w:tcPr>
             <w:tcW w:w="684" w:type="pct"/>
-            <w:vAlign w:val="center"/>
           </w:tcPr>
           <w:p>
             <w:pPr>
@@ -370,7 +363,6 @@
         <w:tc>
           <w:tcPr>
             <w:tcW w:w="593" w:type="pct"/>
-            <w:vAlign w:val="center"/>
           </w:tcPr>
           <w:p>
             <w:pPr>
@@ -391,7 +383,6 @@
         <w:tc>
           <w:tcPr>
             <w:tcW w:w="570" w:type="pct"/>
-            <w:vAlign w:val="center"/>
           </w:tcPr>
           <w:p>
             <w:pPr>
@@ -412,7 +403,6 @@
         <w:tc>
           <w:tcPr>
             <w:tcW w:w="2624" w:type="pct"/>
-            <w:vAlign w:val="center"/>
           </w:tcPr>
           <w:p>
             <w:pPr>
@@ -456,7 +446,6 @@
           <w:tcPr>
             <w:cnfStyle w:val="001000000000" w:firstRow="0" w:lastRow="0" w:firstColumn="1" w:lastColumn="0" w:oddVBand="0" w:evenVBand="0" w:oddHBand="0" w:evenHBand="0" w:firstRowFirstColumn="0" w:firstRowLastColumn="0" w:lastRowFirstColumn="0" w:lastRowLastColumn="0"/>
             <w:tcW w:w="529" w:type="pct"/>
-            <w:vAlign w:val="center"/>
           </w:tcPr>
           <w:p>
             <w:pPr>
@@ -476,7 +465,6 @@
         <w:tc>
           <w:tcPr>
             <w:tcW w:w="684" w:type="pct"/>
-            <w:vAlign w:val="center"/>
           </w:tcPr>
           <w:p>
             <w:pPr>
@@ -497,7 +485,6 @@
         <w:tc>
           <w:tcPr>
             <w:tcW w:w="593" w:type="pct"/>
-            <w:vAlign w:val="center"/>
           </w:tcPr>
           <w:p>
             <w:pPr>
@@ -518,7 +505,6 @@
         <w:tc>
           <w:tcPr>
             <w:tcW w:w="570" w:type="pct"/>
-            <w:vAlign w:val="center"/>
           </w:tcPr>
           <w:p>
             <w:pPr>
@@ -539,7 +525,6 @@
         <w:tc>
           <w:tcPr>
             <w:tcW w:w="2624" w:type="pct"/>
-            <w:vAlign w:val="center"/>
           </w:tcPr>
           <w:p>
             <w:pPr>
@@ -565,7 +550,6 @@
           <w:tcPr>
             <w:cnfStyle w:val="001000000000" w:firstRow="0" w:lastRow="0" w:firstColumn="1" w:lastColumn="0" w:oddVBand="0" w:evenVBand="0" w:oddHBand="0" w:evenHBand="0" w:firstRowFirstColumn="0" w:firstRowLastColumn="0" w:lastRowFirstColumn="0" w:lastRowLastColumn="0"/>
             <w:tcW w:w="529" w:type="pct"/>
-            <w:vAlign w:val="center"/>
           </w:tcPr>
           <w:p>
             <w:pPr>
@@ -585,7 +569,6 @@
         <w:tc>
           <w:tcPr>
             <w:tcW w:w="684" w:type="pct"/>
-            <w:vAlign w:val="center"/>
           </w:tcPr>
           <w:p>
             <w:pPr>
@@ -606,7 +589,6 @@
         <w:tc>
           <w:tcPr>
             <w:tcW w:w="593" w:type="pct"/>
-            <w:vAlign w:val="center"/>
           </w:tcPr>
           <w:p>
             <w:pPr>
@@ -627,7 +609,6 @@
         <w:tc>
           <w:tcPr>
             <w:tcW w:w="570" w:type="pct"/>
-            <w:vAlign w:val="center"/>
           </w:tcPr>
           <w:p>
             <w:pPr>
@@ -648,7 +629,6 @@
         <w:tc>
           <w:tcPr>
             <w:tcW w:w="2624" w:type="pct"/>
-            <w:vAlign w:val="center"/>
           </w:tcPr>
           <w:p>
             <w:pPr>
@@ -678,7 +658,6 @@
           <w:tcPr>
             <w:cnfStyle w:val="001000000000" w:firstRow="0" w:lastRow="0" w:firstColumn="1" w:lastColumn="0" w:oddVBand="0" w:evenVBand="0" w:oddHBand="0" w:evenHBand="0" w:firstRowFirstColumn="0" w:firstRowLastColumn="0" w:lastRowFirstColumn="0" w:lastRowLastColumn="0"/>
             <w:tcW w:w="529" w:type="pct"/>
-            <w:vAlign w:val="center"/>
           </w:tcPr>
           <w:p>
             <w:pPr>
@@ -698,7 +677,6 @@
         <w:tc>
           <w:tcPr>
             <w:tcW w:w="684" w:type="pct"/>
-            <w:vAlign w:val="center"/>
           </w:tcPr>
           <w:p>
             <w:pPr>
@@ -719,7 +697,6 @@
         <w:tc>
           <w:tcPr>
             <w:tcW w:w="593" w:type="pct"/>
-            <w:vAlign w:val="center"/>
           </w:tcPr>
           <w:p>
             <w:pPr>
@@ -740,7 +717,6 @@
         <w:tc>
           <w:tcPr>
             <w:tcW w:w="570" w:type="pct"/>
-            <w:vAlign w:val="center"/>
           </w:tcPr>
           <w:p>
             <w:pPr>
@@ -761,7 +737,6 @@
         <w:tc>
           <w:tcPr>
             <w:tcW w:w="2624" w:type="pct"/>
-            <w:vAlign w:val="center"/>
           </w:tcPr>
           <w:p>
             <w:pPr>
@@ -787,7 +762,6 @@
           <w:tcPr>
             <w:cnfStyle w:val="001000000000" w:firstRow="0" w:lastRow="0" w:firstColumn="1" w:lastColumn="0" w:oddVBand="0" w:evenVBand="0" w:oddHBand="0" w:evenHBand="0" w:firstRowFirstColumn="0" w:firstRowLastColumn="0" w:lastRowFirstColumn="0" w:lastRowLastColumn="0"/>
             <w:tcW w:w="529" w:type="pct"/>
-            <w:vAlign w:val="center"/>
           </w:tcPr>
           <w:p>
             <w:pPr>
@@ -807,7 +781,6 @@
         <w:tc>
           <w:tcPr>
             <w:tcW w:w="684" w:type="pct"/>
-            <w:vAlign w:val="center"/>
           </w:tcPr>
           <w:p>
             <w:pPr>
@@ -828,7 +801,6 @@
         <w:tc>
           <w:tcPr>
             <w:tcW w:w="593" w:type="pct"/>
-            <w:vAlign w:val="center"/>
           </w:tcPr>
           <w:p>
             <w:pPr>
@@ -849,7 +821,6 @@
         <w:tc>
           <w:tcPr>
             <w:tcW w:w="570" w:type="pct"/>
-            <w:vAlign w:val="center"/>
           </w:tcPr>
           <w:p>
             <w:pPr>
@@ -870,7 +841,6 @@
         <w:tc>
           <w:tcPr>
             <w:tcW w:w="2624" w:type="pct"/>
-            <w:vAlign w:val="center"/>
           </w:tcPr>
           <w:p>
             <w:pPr>
@@ -893,7 +863,6 @@
           <w:tcPr>
             <w:cnfStyle w:val="001000000000" w:firstRow="0" w:lastRow="0" w:firstColumn="1" w:lastColumn="0" w:oddVBand="0" w:evenVBand="0" w:oddHBand="0" w:evenHBand="0" w:firstRowFirstColumn="0" w:firstRowLastColumn="0" w:lastRowFirstColumn="0" w:lastRowLastColumn="0"/>
             <w:tcW w:w="529" w:type="pct"/>
-            <w:vAlign w:val="center"/>
           </w:tcPr>
           <w:p>
             <w:pPr>
@@ -913,7 +882,6 @@
         <w:tc>
           <w:tcPr>
             <w:tcW w:w="684" w:type="pct"/>
-            <w:vAlign w:val="center"/>
           </w:tcPr>
           <w:p>
             <w:pPr>
@@ -934,7 +902,6 @@
         <w:tc>
           <w:tcPr>
             <w:tcW w:w="593" w:type="pct"/>
-            <w:vAlign w:val="center"/>
           </w:tcPr>
           <w:p>
             <w:pPr>
@@ -955,7 +922,6 @@
         <w:tc>
           <w:tcPr>
             <w:tcW w:w="570" w:type="pct"/>
-            <w:vAlign w:val="center"/>
           </w:tcPr>
           <w:p>
             <w:pPr>
@@ -976,7 +942,6 @@
         <w:tc>
           <w:tcPr>
             <w:tcW w:w="2624" w:type="pct"/>
-            <w:vAlign w:val="center"/>
           </w:tcPr>
           <w:p>
             <w:pPr>
@@ -1002,7 +967,6 @@
           <w:tcPr>
             <w:cnfStyle w:val="001000000000" w:firstRow="0" w:lastRow="0" w:firstColumn="1" w:lastColumn="0" w:oddVBand="0" w:evenVBand="0" w:oddHBand="0" w:evenHBand="0" w:firstRowFirstColumn="0" w:firstRowLastColumn="0" w:lastRowFirstColumn="0" w:lastRowLastColumn="0"/>
             <w:tcW w:w="529" w:type="pct"/>
-            <w:vAlign w:val="center"/>
           </w:tcPr>
           <w:p>
             <w:pPr>
@@ -1022,7 +986,6 @@
         <w:tc>
           <w:tcPr>
             <w:tcW w:w="684" w:type="pct"/>
-            <w:vAlign w:val="center"/>
           </w:tcPr>
           <w:p>
             <w:pPr>
@@ -1043,7 +1006,6 @@
         <w:tc>
           <w:tcPr>
             <w:tcW w:w="593" w:type="pct"/>
-            <w:vAlign w:val="center"/>
           </w:tcPr>
           <w:p>
             <w:pPr>
@@ -1064,7 +1026,6 @@
         <w:tc>
           <w:tcPr>
             <w:tcW w:w="570" w:type="pct"/>
-            <w:vAlign w:val="center"/>
           </w:tcPr>
           <w:p>
             <w:pPr>
@@ -1085,7 +1046,6 @@
         <w:tc>
           <w:tcPr>
             <w:tcW w:w="2624" w:type="pct"/>
-            <w:vAlign w:val="center"/>
           </w:tcPr>
           <w:p>
             <w:pPr>
@@ -1108,7 +1068,6 @@
           <w:tcPr>
             <w:cnfStyle w:val="001000000000" w:firstRow="0" w:lastRow="0" w:firstColumn="1" w:lastColumn="0" w:oddVBand="0" w:evenVBand="0" w:oddHBand="0" w:evenHBand="0" w:firstRowFirstColumn="0" w:firstRowLastColumn="0" w:lastRowFirstColumn="0" w:lastRowLastColumn="0"/>
             <w:tcW w:w="529" w:type="pct"/>
-            <w:vAlign w:val="center"/>
           </w:tcPr>
           <w:p>
             <w:pPr>
@@ -1128,7 +1087,6 @@
         <w:tc>
           <w:tcPr>
             <w:tcW w:w="684" w:type="pct"/>
-            <w:vAlign w:val="center"/>
           </w:tcPr>
           <w:p>
             <w:pPr>
@@ -1149,7 +1107,6 @@
         <w:tc>
           <w:tcPr>
             <w:tcW w:w="593" w:type="pct"/>
-            <w:vAlign w:val="center"/>
           </w:tcPr>
           <w:p>
             <w:pPr>
@@ -1170,7 +1127,6 @@
         <w:tc>
           <w:tcPr>
             <w:tcW w:w="570" w:type="pct"/>
-            <w:vAlign w:val="center"/>
           </w:tcPr>
           <w:p>
             <w:pPr>
@@ -1191,7 +1147,6 @@
         <w:tc>
           <w:tcPr>
             <w:tcW w:w="2624" w:type="pct"/>
-            <w:vAlign w:val="center"/>
           </w:tcPr>
           <w:p>
             <w:pPr>
@@ -1224,7 +1179,6 @@
           <w:tcPr>
             <w:cnfStyle w:val="001000000000" w:firstRow="0" w:lastRow="0" w:firstColumn="1" w:lastColumn="0" w:oddVBand="0" w:evenVBand="0" w:oddHBand="0" w:evenHBand="0" w:firstRowFirstColumn="0" w:firstRowLastColumn="0" w:lastRowFirstColumn="0" w:lastRowLastColumn="0"/>
             <w:tcW w:w="529" w:type="pct"/>
-            <w:vAlign w:val="center"/>
           </w:tcPr>
           <w:p>
             <w:pPr>
@@ -1244,7 +1198,6 @@
         <w:tc>
           <w:tcPr>
             <w:tcW w:w="684" w:type="pct"/>
-            <w:vAlign w:val="center"/>
           </w:tcPr>
           <w:p>
             <w:pPr>
@@ -1265,7 +1218,6 @@
         <w:tc>
           <w:tcPr>
             <w:tcW w:w="593" w:type="pct"/>
-            <w:vAlign w:val="center"/>
           </w:tcPr>
           <w:p>
             <w:pPr>
@@ -1286,7 +1238,6 @@
         <w:tc>
           <w:tcPr>
             <w:tcW w:w="570" w:type="pct"/>
-            <w:vAlign w:val="center"/>
           </w:tcPr>
           <w:p>
             <w:pPr>
@@ -1307,7 +1258,6 @@
         <w:tc>
           <w:tcPr>
             <w:tcW w:w="2624" w:type="pct"/>
-            <w:vAlign w:val="center"/>
           </w:tcPr>
           <w:p>
             <w:pPr>
@@ -1330,7 +1280,6 @@
           <w:tcPr>
             <w:cnfStyle w:val="001000000000" w:firstRow="0" w:lastRow="0" w:firstColumn="1" w:lastColumn="0" w:oddVBand="0" w:evenVBand="0" w:oddHBand="0" w:evenHBand="0" w:firstRowFirstColumn="0" w:firstRowLastColumn="0" w:lastRowFirstColumn="0" w:lastRowLastColumn="0"/>
             <w:tcW w:w="529" w:type="pct"/>
-            <w:vAlign w:val="center"/>
           </w:tcPr>
           <w:p>
             <w:pPr>
@@ -1350,7 +1299,6 @@
         <w:tc>
           <w:tcPr>
             <w:tcW w:w="684" w:type="pct"/>
-            <w:vAlign w:val="center"/>
           </w:tcPr>
           <w:p>
             <w:pPr>
@@ -1371,7 +1319,6 @@
         <w:tc>
           <w:tcPr>
             <w:tcW w:w="593" w:type="pct"/>
-            <w:vAlign w:val="center"/>
           </w:tcPr>
           <w:p>
             <w:pPr>
@@ -1392,7 +1339,6 @@
         <w:tc>
           <w:tcPr>
             <w:tcW w:w="570" w:type="pct"/>
-            <w:vAlign w:val="center"/>
           </w:tcPr>
           <w:p>
             <w:pPr>
@@ -1413,7 +1359,6 @@
         <w:tc>
           <w:tcPr>
             <w:tcW w:w="2624" w:type="pct"/>
-            <w:vAlign w:val="center"/>
           </w:tcPr>
           <w:p>
             <w:pPr>
@@ -1536,6 +1481,31 @@
         </w:rPr>
         <w:t>phụ thuộc vào kích thước bầy đàn.</w:t>
       </w:r>
+      <w:r>
+        <w:rPr>
+          <w:sz w:val="24"/>
+          <w:szCs w:val="24"/>
+          <w:lang w:val="vi-VN"/>
+        </w:rPr>
+        <w:br/>
+      </w:r>
+    </w:p>
+    <w:p>
+      <w:pPr>
+        <w:rPr>
+          <w:sz w:val="24"/>
+          <w:szCs w:val="24"/>
+          <w:lang w:val="vi-VN"/>
+        </w:rPr>
+      </w:pPr>
+      <w:r>
+        <w:rPr>
+          <w:sz w:val="24"/>
+          <w:szCs w:val="24"/>
+          <w:lang w:val="vi-VN"/>
+        </w:rPr>
+        <w:br w:type="page"/>
+      </w:r>
     </w:p>
     <w:p>
       <w:pPr>
@@ -1558,14 +1528,740 @@
           <w:szCs w:val="24"/>
           <w:lang w:val="vi-VN"/>
         </w:rPr>
+        <w:lastRenderedPageBreak/>
         <w:t>Fitness trung bình, độ lệch chuẩn:</w:t>
       </w:r>
     </w:p>
     <w:tbl>
       <w:tblPr>
-        <w:tblStyle w:val="PlainTable1"/>
-        <w:tblpPr w:leftFromText="180" w:rightFromText="180" w:vertAnchor="text" w:horzAnchor="margin" w:tblpXSpec="right" w:tblpY="-13"/>
-        <w:tblOverlap w:val="never"/>
+        <w:tblStyle w:val="ListTable4-Accent2"/>
+        <w:tblpPr w:leftFromText="180" w:rightFromText="180" w:vertAnchor="text" w:horzAnchor="margin" w:tblpXSpec="right" w:tblpYSpec="center"/>
+        <w:tblW w:w="3420" w:type="dxa"/>
+        <w:tblLook w:val="04A0" w:firstRow="1" w:lastRow="0" w:firstColumn="1" w:lastColumn="0" w:noHBand="0" w:noVBand="1"/>
+      </w:tblPr>
+      <w:tblGrid>
+        <w:gridCol w:w="663"/>
+        <w:gridCol w:w="1108"/>
+        <w:gridCol w:w="885"/>
+        <w:gridCol w:w="764"/>
+      </w:tblGrid>
+      <w:tr>
+        <w:trPr>
+          <w:cnfStyle w:val="100000000000" w:firstRow="1" w:lastRow="0" w:firstColumn="0" w:lastColumn="0" w:oddVBand="0" w:evenVBand="0" w:oddHBand="0" w:evenHBand="0" w:firstRowFirstColumn="0" w:firstRowLastColumn="0" w:lastRowFirstColumn="0" w:lastRowLastColumn="0"/>
+        </w:trPr>
+        <w:tc>
+          <w:tcPr>
+            <w:cnfStyle w:val="001000000000" w:firstRow="0" w:lastRow="0" w:firstColumn="1" w:lastColumn="0" w:oddVBand="0" w:evenVBand="0" w:oddHBand="0" w:evenHBand="0" w:firstRowFirstColumn="0" w:firstRowLastColumn="0" w:lastRowFirstColumn="0" w:lastRowLastColumn="0"/>
+            <w:tcW w:w="663" w:type="dxa"/>
+          </w:tcPr>
+          <w:p>
+            <w:pPr>
+              <w:pStyle w:val="ListParagraph"/>
+              <w:ind w:left="0"/>
+              <w:jc w:val="center"/>
+              <w:rPr>
+                <w:b w:val="0"/>
+                <w:bCs w:val="0"/>
+                <w:sz w:val="24"/>
+                <w:szCs w:val="24"/>
+                <w:lang w:val="vi-VN"/>
+              </w:rPr>
+            </w:pPr>
+            <w:r>
+              <w:rPr>
+                <w:b w:val="0"/>
+                <w:bCs w:val="0"/>
+                <w:lang w:val="vi-VN"/>
+              </w:rPr>
+              <w:t xml:space="preserve">N </w:t>
+            </w:r>
+          </w:p>
+        </w:tc>
+        <w:tc>
+          <w:tcPr>
+            <w:tcW w:w="1108" w:type="dxa"/>
+          </w:tcPr>
+          <w:p>
+            <w:pPr>
+              <w:pStyle w:val="ListParagraph"/>
+              <w:ind w:left="0"/>
+              <w:jc w:val="center"/>
+              <w:cnfStyle w:val="100000000000" w:firstRow="1" w:lastRow="0" w:firstColumn="0" w:lastColumn="0" w:oddVBand="0" w:evenVBand="0" w:oddHBand="0" w:evenHBand="0" w:firstRowFirstColumn="0" w:firstRowLastColumn="0" w:lastRowFirstColumn="0" w:lastRowLastColumn="0"/>
+              <w:rPr>
+                <w:b w:val="0"/>
+                <w:bCs w:val="0"/>
+                <w:sz w:val="24"/>
+                <w:szCs w:val="24"/>
+                <w:lang w:val="vi-VN"/>
+              </w:rPr>
+            </w:pPr>
+            <w:r>
+              <w:rPr>
+                <w:b w:val="0"/>
+                <w:bCs w:val="0"/>
+                <w:sz w:val="24"/>
+                <w:szCs w:val="24"/>
+                <w:lang w:val="vi-VN"/>
+              </w:rPr>
+              <w:t>Statistics</w:t>
+            </w:r>
+          </w:p>
+        </w:tc>
+        <w:tc>
+          <w:tcPr>
+            <w:tcW w:w="885" w:type="dxa"/>
+          </w:tcPr>
+          <w:p>
+            <w:pPr>
+              <w:pStyle w:val="ListParagraph"/>
+              <w:ind w:left="0"/>
+              <w:jc w:val="center"/>
+              <w:cnfStyle w:val="100000000000" w:firstRow="1" w:lastRow="0" w:firstColumn="0" w:lastColumn="0" w:oddVBand="0" w:evenVBand="0" w:oddHBand="0" w:evenHBand="0" w:firstRowFirstColumn="0" w:firstRowLastColumn="0" w:lastRowFirstColumn="0" w:lastRowLastColumn="0"/>
+              <w:rPr>
+                <w:b w:val="0"/>
+                <w:bCs w:val="0"/>
+                <w:sz w:val="24"/>
+                <w:szCs w:val="24"/>
+                <w:lang w:val="vi-VN"/>
+              </w:rPr>
+            </w:pPr>
+            <w:r>
+              <w:rPr>
+                <w:b w:val="0"/>
+                <w:bCs w:val="0"/>
+                <w:sz w:val="24"/>
+                <w:szCs w:val="24"/>
+                <w:lang w:val="vi-VN"/>
+              </w:rPr>
+              <w:t>P</w:t>
+            </w:r>
+          </w:p>
+        </w:tc>
+        <w:tc>
+          <w:tcPr>
+            <w:tcW w:w="764" w:type="dxa"/>
+          </w:tcPr>
+          <w:p>
+            <w:pPr>
+              <w:pStyle w:val="ListParagraph"/>
+              <w:ind w:left="0"/>
+              <w:jc w:val="center"/>
+              <w:cnfStyle w:val="100000000000" w:firstRow="1" w:lastRow="0" w:firstColumn="0" w:lastColumn="0" w:oddVBand="0" w:evenVBand="0" w:oddHBand="0" w:evenHBand="0" w:firstRowFirstColumn="0" w:firstRowLastColumn="0" w:lastRowFirstColumn="0" w:lastRowLastColumn="0"/>
+              <w:rPr>
+                <w:b w:val="0"/>
+                <w:bCs w:val="0"/>
+                <w:sz w:val="24"/>
+                <w:szCs w:val="24"/>
+                <w:lang w:val="vi-VN"/>
+              </w:rPr>
+            </w:pPr>
+            <w:r>
+              <w:rPr>
+                <w:b w:val="0"/>
+                <w:bCs w:val="0"/>
+                <w:sz w:val="24"/>
+                <w:szCs w:val="24"/>
+                <w:lang w:val="vi-VN"/>
+              </w:rPr>
+              <w:t>Same</w:t>
+            </w:r>
+          </w:p>
+        </w:tc>
+      </w:tr>
+      <w:tr>
+        <w:trPr>
+          <w:cnfStyle w:val="000000100000" w:firstRow="0" w:lastRow="0" w:firstColumn="0" w:lastColumn="0" w:oddVBand="0" w:evenVBand="0" w:oddHBand="1" w:evenHBand="0" w:firstRowFirstColumn="0" w:firstRowLastColumn="0" w:lastRowFirstColumn="0" w:lastRowLastColumn="0"/>
+        </w:trPr>
+        <w:tc>
+          <w:tcPr>
+            <w:cnfStyle w:val="001000000000" w:firstRow="0" w:lastRow="0" w:firstColumn="1" w:lastColumn="0" w:oddVBand="0" w:evenVBand="0" w:oddHBand="0" w:evenHBand="0" w:firstRowFirstColumn="0" w:firstRowLastColumn="0" w:lastRowFirstColumn="0" w:lastRowLastColumn="0"/>
+            <w:tcW w:w="663" w:type="dxa"/>
+          </w:tcPr>
+          <w:p>
+            <w:pPr>
+              <w:pStyle w:val="ListParagraph"/>
+              <w:ind w:left="0"/>
+              <w:jc w:val="center"/>
+              <w:rPr>
+                <w:sz w:val="24"/>
+                <w:szCs w:val="24"/>
+                <w:lang w:val="vi-VN"/>
+              </w:rPr>
+            </w:pPr>
+            <w:r>
+              <w:rPr>
+                <w:lang w:val="vi-VN"/>
+              </w:rPr>
+              <w:t>128</w:t>
+            </w:r>
+          </w:p>
+        </w:tc>
+        <w:tc>
+          <w:tcPr>
+            <w:tcW w:w="1108" w:type="dxa"/>
+          </w:tcPr>
+          <w:p>
+            <w:pPr>
+              <w:pStyle w:val="ListParagraph"/>
+              <w:ind w:left="0"/>
+              <w:jc w:val="center"/>
+              <w:cnfStyle w:val="000000100000" w:firstRow="0" w:lastRow="0" w:firstColumn="0" w:lastColumn="0" w:oddVBand="0" w:evenVBand="0" w:oddHBand="1" w:evenHBand="0" w:firstRowFirstColumn="0" w:firstRowLastColumn="0" w:lastRowFirstColumn="0" w:lastRowLastColumn="0"/>
+              <w:rPr>
+                <w:sz w:val="24"/>
+                <w:szCs w:val="24"/>
+                <w:lang w:val="vi-VN"/>
+              </w:rPr>
+            </w:pPr>
+            <w:r>
+              <w:rPr>
+                <w:sz w:val="24"/>
+                <w:szCs w:val="24"/>
+                <w:lang w:val="vi-VN"/>
+              </w:rPr>
+              <w:t>-2.1643</w:t>
+            </w:r>
+          </w:p>
+        </w:tc>
+        <w:tc>
+          <w:tcPr>
+            <w:tcW w:w="885" w:type="dxa"/>
+          </w:tcPr>
+          <w:p>
+            <w:pPr>
+              <w:pStyle w:val="ListParagraph"/>
+              <w:ind w:left="0"/>
+              <w:jc w:val="center"/>
+              <w:cnfStyle w:val="000000100000" w:firstRow="0" w:lastRow="0" w:firstColumn="0" w:lastColumn="0" w:oddVBand="0" w:evenVBand="0" w:oddHBand="1" w:evenHBand="0" w:firstRowFirstColumn="0" w:firstRowLastColumn="0" w:lastRowFirstColumn="0" w:lastRowLastColumn="0"/>
+              <w:rPr>
+                <w:sz w:val="24"/>
+                <w:szCs w:val="24"/>
+                <w:lang w:val="vi-VN"/>
+              </w:rPr>
+            </w:pPr>
+            <w:r>
+              <w:rPr>
+                <w:sz w:val="24"/>
+                <w:szCs w:val="24"/>
+                <w:lang w:val="vi-VN"/>
+              </w:rPr>
+              <w:t>0.0441</w:t>
+            </w:r>
+          </w:p>
+        </w:tc>
+        <w:tc>
+          <w:tcPr>
+            <w:tcW w:w="764" w:type="dxa"/>
+          </w:tcPr>
+          <w:p>
+            <w:pPr>
+              <w:pStyle w:val="ListParagraph"/>
+              <w:ind w:left="0"/>
+              <w:jc w:val="center"/>
+              <w:cnfStyle w:val="000000100000" w:firstRow="0" w:lastRow="0" w:firstColumn="0" w:lastColumn="0" w:oddVBand="0" w:evenVBand="0" w:oddHBand="1" w:evenHBand="0" w:firstRowFirstColumn="0" w:firstRowLastColumn="0" w:lastRowFirstColumn="0" w:lastRowLastColumn="0"/>
+              <w:rPr>
+                <w:sz w:val="24"/>
+                <w:szCs w:val="24"/>
+                <w:lang w:val="vi-VN"/>
+              </w:rPr>
+            </w:pPr>
+            <w:r>
+              <w:rPr>
+                <w:sz w:val="24"/>
+                <w:szCs w:val="24"/>
+                <w:lang w:val="vi-VN"/>
+              </w:rPr>
+              <w:t>False</w:t>
+            </w:r>
+          </w:p>
+        </w:tc>
+      </w:tr>
+      <w:tr>
+        <w:tc>
+          <w:tcPr>
+            <w:cnfStyle w:val="001000000000" w:firstRow="0" w:lastRow="0" w:firstColumn="1" w:lastColumn="0" w:oddVBand="0" w:evenVBand="0" w:oddHBand="0" w:evenHBand="0" w:firstRowFirstColumn="0" w:firstRowLastColumn="0" w:lastRowFirstColumn="0" w:lastRowLastColumn="0"/>
+            <w:tcW w:w="663" w:type="dxa"/>
+          </w:tcPr>
+          <w:p>
+            <w:pPr>
+              <w:pStyle w:val="ListParagraph"/>
+              <w:ind w:left="0"/>
+              <w:jc w:val="center"/>
+              <w:rPr>
+                <w:sz w:val="24"/>
+                <w:szCs w:val="24"/>
+                <w:lang w:val="vi-VN"/>
+              </w:rPr>
+            </w:pPr>
+            <w:r>
+              <w:rPr>
+                <w:lang w:val="vi-VN"/>
+              </w:rPr>
+              <w:t>256</w:t>
+            </w:r>
+          </w:p>
+        </w:tc>
+        <w:tc>
+          <w:tcPr>
+            <w:tcW w:w="1108" w:type="dxa"/>
+          </w:tcPr>
+          <w:p>
+            <w:pPr>
+              <w:pStyle w:val="ListParagraph"/>
+              <w:ind w:left="0"/>
+              <w:jc w:val="center"/>
+              <w:cnfStyle w:val="000000000000" w:firstRow="0" w:lastRow="0" w:firstColumn="0" w:lastColumn="0" w:oddVBand="0" w:evenVBand="0" w:oddHBand="0" w:evenHBand="0" w:firstRowFirstColumn="0" w:firstRowLastColumn="0" w:lastRowFirstColumn="0" w:lastRowLastColumn="0"/>
+              <w:rPr>
+                <w:sz w:val="24"/>
+                <w:szCs w:val="24"/>
+                <w:lang w:val="vi-VN"/>
+              </w:rPr>
+            </w:pPr>
+            <w:r>
+              <w:rPr>
+                <w:sz w:val="24"/>
+                <w:szCs w:val="24"/>
+                <w:lang w:val="vi-VN"/>
+              </w:rPr>
+              <w:t>-4.9382</w:t>
+            </w:r>
+          </w:p>
+        </w:tc>
+        <w:tc>
+          <w:tcPr>
+            <w:tcW w:w="885" w:type="dxa"/>
+          </w:tcPr>
+          <w:p>
+            <w:pPr>
+              <w:pStyle w:val="ListParagraph"/>
+              <w:ind w:left="0"/>
+              <w:jc w:val="center"/>
+              <w:cnfStyle w:val="000000000000" w:firstRow="0" w:lastRow="0" w:firstColumn="0" w:lastColumn="0" w:oddVBand="0" w:evenVBand="0" w:oddHBand="0" w:evenHBand="0" w:firstRowFirstColumn="0" w:firstRowLastColumn="0" w:lastRowFirstColumn="0" w:lastRowLastColumn="0"/>
+              <w:rPr>
+                <w:sz w:val="24"/>
+                <w:szCs w:val="24"/>
+                <w:lang w:val="vi-VN"/>
+              </w:rPr>
+            </w:pPr>
+            <w:r>
+              <w:rPr>
+                <w:sz w:val="24"/>
+                <w:szCs w:val="24"/>
+                <w:lang w:val="vi-VN"/>
+              </w:rPr>
+              <w:t>0.0001</w:t>
+            </w:r>
+          </w:p>
+        </w:tc>
+        <w:tc>
+          <w:tcPr>
+            <w:tcW w:w="764" w:type="dxa"/>
+          </w:tcPr>
+          <w:p>
+            <w:pPr>
+              <w:pStyle w:val="ListParagraph"/>
+              <w:ind w:left="0"/>
+              <w:jc w:val="center"/>
+              <w:cnfStyle w:val="000000000000" w:firstRow="0" w:lastRow="0" w:firstColumn="0" w:lastColumn="0" w:oddVBand="0" w:evenVBand="0" w:oddHBand="0" w:evenHBand="0" w:firstRowFirstColumn="0" w:firstRowLastColumn="0" w:lastRowFirstColumn="0" w:lastRowLastColumn="0"/>
+              <w:rPr>
+                <w:sz w:val="24"/>
+                <w:szCs w:val="24"/>
+                <w:lang w:val="vi-VN"/>
+              </w:rPr>
+            </w:pPr>
+            <w:r>
+              <w:rPr>
+                <w:sz w:val="24"/>
+                <w:szCs w:val="24"/>
+                <w:lang w:val="vi-VN"/>
+              </w:rPr>
+              <w:t>False</w:t>
+            </w:r>
+          </w:p>
+        </w:tc>
+      </w:tr>
+      <w:tr>
+        <w:trPr>
+          <w:cnfStyle w:val="000000100000" w:firstRow="0" w:lastRow="0" w:firstColumn="0" w:lastColumn="0" w:oddVBand="0" w:evenVBand="0" w:oddHBand="1" w:evenHBand="0" w:firstRowFirstColumn="0" w:firstRowLastColumn="0" w:lastRowFirstColumn="0" w:lastRowLastColumn="0"/>
+        </w:trPr>
+        <w:tc>
+          <w:tcPr>
+            <w:cnfStyle w:val="001000000000" w:firstRow="0" w:lastRow="0" w:firstColumn="1" w:lastColumn="0" w:oddVBand="0" w:evenVBand="0" w:oddHBand="0" w:evenHBand="0" w:firstRowFirstColumn="0" w:firstRowLastColumn="0" w:lastRowFirstColumn="0" w:lastRowLastColumn="0"/>
+            <w:tcW w:w="663" w:type="dxa"/>
+          </w:tcPr>
+          <w:p>
+            <w:pPr>
+              <w:pStyle w:val="ListParagraph"/>
+              <w:ind w:left="0"/>
+              <w:jc w:val="center"/>
+              <w:rPr>
+                <w:sz w:val="24"/>
+                <w:szCs w:val="24"/>
+                <w:lang w:val="vi-VN"/>
+              </w:rPr>
+            </w:pPr>
+            <w:r>
+              <w:rPr>
+                <w:lang w:val="vi-VN"/>
+              </w:rPr>
+              <w:t>512</w:t>
+            </w:r>
+          </w:p>
+        </w:tc>
+        <w:tc>
+          <w:tcPr>
+            <w:tcW w:w="1108" w:type="dxa"/>
+          </w:tcPr>
+          <w:p>
+            <w:pPr>
+              <w:pStyle w:val="ListParagraph"/>
+              <w:ind w:left="0"/>
+              <w:jc w:val="center"/>
+              <w:cnfStyle w:val="000000100000" w:firstRow="0" w:lastRow="0" w:firstColumn="0" w:lastColumn="0" w:oddVBand="0" w:evenVBand="0" w:oddHBand="1" w:evenHBand="0" w:firstRowFirstColumn="0" w:firstRowLastColumn="0" w:lastRowFirstColumn="0" w:lastRowLastColumn="0"/>
+              <w:rPr>
+                <w:sz w:val="24"/>
+                <w:szCs w:val="24"/>
+                <w:lang w:val="vi-VN"/>
+              </w:rPr>
+            </w:pPr>
+            <w:r>
+              <w:rPr>
+                <w:sz w:val="24"/>
+                <w:szCs w:val="24"/>
+                <w:lang w:val="vi-VN"/>
+              </w:rPr>
+              <w:t>-4.7272</w:t>
+            </w:r>
+          </w:p>
+        </w:tc>
+        <w:tc>
+          <w:tcPr>
+            <w:tcW w:w="885" w:type="dxa"/>
+          </w:tcPr>
+          <w:p>
+            <w:pPr>
+              <w:pStyle w:val="ListParagraph"/>
+              <w:ind w:left="0"/>
+              <w:jc w:val="center"/>
+              <w:cnfStyle w:val="000000100000" w:firstRow="0" w:lastRow="0" w:firstColumn="0" w:lastColumn="0" w:oddVBand="0" w:evenVBand="0" w:oddHBand="1" w:evenHBand="0" w:firstRowFirstColumn="0" w:firstRowLastColumn="0" w:lastRowFirstColumn="0" w:lastRowLastColumn="0"/>
+              <w:rPr>
+                <w:sz w:val="24"/>
+                <w:szCs w:val="24"/>
+                <w:lang w:val="vi-VN"/>
+              </w:rPr>
+            </w:pPr>
+            <w:r>
+              <w:rPr>
+                <w:sz w:val="24"/>
+                <w:szCs w:val="24"/>
+                <w:lang w:val="vi-VN"/>
+              </w:rPr>
+              <w:t>0.0002</w:t>
+            </w:r>
+          </w:p>
+        </w:tc>
+        <w:tc>
+          <w:tcPr>
+            <w:tcW w:w="764" w:type="dxa"/>
+          </w:tcPr>
+          <w:p>
+            <w:pPr>
+              <w:pStyle w:val="ListParagraph"/>
+              <w:ind w:left="0"/>
+              <w:jc w:val="center"/>
+              <w:cnfStyle w:val="000000100000" w:firstRow="0" w:lastRow="0" w:firstColumn="0" w:lastColumn="0" w:oddVBand="0" w:evenVBand="0" w:oddHBand="1" w:evenHBand="0" w:firstRowFirstColumn="0" w:firstRowLastColumn="0" w:lastRowFirstColumn="0" w:lastRowLastColumn="0"/>
+              <w:rPr>
+                <w:sz w:val="24"/>
+                <w:szCs w:val="24"/>
+                <w:lang w:val="vi-VN"/>
+              </w:rPr>
+            </w:pPr>
+            <w:r>
+              <w:rPr>
+                <w:sz w:val="24"/>
+                <w:szCs w:val="24"/>
+                <w:lang w:val="vi-VN"/>
+              </w:rPr>
+              <w:t>False</w:t>
+            </w:r>
+          </w:p>
+        </w:tc>
+      </w:tr>
+      <w:tr>
+        <w:tc>
+          <w:tcPr>
+            <w:cnfStyle w:val="001000000000" w:firstRow="0" w:lastRow="0" w:firstColumn="1" w:lastColumn="0" w:oddVBand="0" w:evenVBand="0" w:oddHBand="0" w:evenHBand="0" w:firstRowFirstColumn="0" w:firstRowLastColumn="0" w:lastRowFirstColumn="0" w:lastRowLastColumn="0"/>
+            <w:tcW w:w="663" w:type="dxa"/>
+          </w:tcPr>
+          <w:p>
+            <w:pPr>
+              <w:pStyle w:val="ListParagraph"/>
+              <w:ind w:left="0"/>
+              <w:jc w:val="center"/>
+              <w:rPr>
+                <w:sz w:val="24"/>
+                <w:szCs w:val="24"/>
+                <w:lang w:val="vi-VN"/>
+              </w:rPr>
+            </w:pPr>
+            <w:r>
+              <w:rPr>
+                <w:lang w:val="vi-VN"/>
+              </w:rPr>
+              <w:t>1024</w:t>
+            </w:r>
+          </w:p>
+        </w:tc>
+        <w:tc>
+          <w:tcPr>
+            <w:tcW w:w="1108" w:type="dxa"/>
+          </w:tcPr>
+          <w:p>
+            <w:pPr>
+              <w:pStyle w:val="ListParagraph"/>
+              <w:ind w:left="0"/>
+              <w:jc w:val="center"/>
+              <w:cnfStyle w:val="000000000000" w:firstRow="0" w:lastRow="0" w:firstColumn="0" w:lastColumn="0" w:oddVBand="0" w:evenVBand="0" w:oddHBand="0" w:evenHBand="0" w:firstRowFirstColumn="0" w:firstRowLastColumn="0" w:lastRowFirstColumn="0" w:lastRowLastColumn="0"/>
+              <w:rPr>
+                <w:sz w:val="24"/>
+                <w:szCs w:val="24"/>
+                <w:lang w:val="vi-VN"/>
+              </w:rPr>
+            </w:pPr>
+            <w:r>
+              <w:rPr>
+                <w:sz w:val="24"/>
+                <w:szCs w:val="24"/>
+                <w:lang w:val="vi-VN"/>
+              </w:rPr>
+              <w:t>-4.5375</w:t>
+            </w:r>
+          </w:p>
+        </w:tc>
+        <w:tc>
+          <w:tcPr>
+            <w:tcW w:w="885" w:type="dxa"/>
+          </w:tcPr>
+          <w:p>
+            <w:pPr>
+              <w:pStyle w:val="ListParagraph"/>
+              <w:ind w:left="0"/>
+              <w:jc w:val="center"/>
+              <w:cnfStyle w:val="000000000000" w:firstRow="0" w:lastRow="0" w:firstColumn="0" w:lastColumn="0" w:oddVBand="0" w:evenVBand="0" w:oddHBand="0" w:evenHBand="0" w:firstRowFirstColumn="0" w:firstRowLastColumn="0" w:lastRowFirstColumn="0" w:lastRowLastColumn="0"/>
+              <w:rPr>
+                <w:sz w:val="24"/>
+                <w:szCs w:val="24"/>
+                <w:lang w:val="vi-VN"/>
+              </w:rPr>
+            </w:pPr>
+            <w:r>
+              <w:rPr>
+                <w:sz w:val="24"/>
+                <w:szCs w:val="24"/>
+                <w:lang w:val="vi-VN"/>
+              </w:rPr>
+              <w:t>0.0003</w:t>
+            </w:r>
+          </w:p>
+        </w:tc>
+        <w:tc>
+          <w:tcPr>
+            <w:tcW w:w="764" w:type="dxa"/>
+          </w:tcPr>
+          <w:p>
+            <w:pPr>
+              <w:pStyle w:val="ListParagraph"/>
+              <w:ind w:left="0"/>
+              <w:jc w:val="center"/>
+              <w:cnfStyle w:val="000000000000" w:firstRow="0" w:lastRow="0" w:firstColumn="0" w:lastColumn="0" w:oddVBand="0" w:evenVBand="0" w:oddHBand="0" w:evenHBand="0" w:firstRowFirstColumn="0" w:firstRowLastColumn="0" w:lastRowFirstColumn="0" w:lastRowLastColumn="0"/>
+              <w:rPr>
+                <w:sz w:val="24"/>
+                <w:szCs w:val="24"/>
+                <w:lang w:val="vi-VN"/>
+              </w:rPr>
+            </w:pPr>
+            <w:r>
+              <w:rPr>
+                <w:sz w:val="24"/>
+                <w:szCs w:val="24"/>
+                <w:lang w:val="vi-VN"/>
+              </w:rPr>
+              <w:t>False</w:t>
+            </w:r>
+          </w:p>
+        </w:tc>
+      </w:tr>
+      <w:tr>
+        <w:trPr>
+          <w:cnfStyle w:val="000000100000" w:firstRow="0" w:lastRow="0" w:firstColumn="0" w:lastColumn="0" w:oddVBand="0" w:evenVBand="0" w:oddHBand="1" w:evenHBand="0" w:firstRowFirstColumn="0" w:firstRowLastColumn="0" w:lastRowFirstColumn="0" w:lastRowLastColumn="0"/>
+        </w:trPr>
+        <w:tc>
+          <w:tcPr>
+            <w:cnfStyle w:val="001000000000" w:firstRow="0" w:lastRow="0" w:firstColumn="1" w:lastColumn="0" w:oddVBand="0" w:evenVBand="0" w:oddHBand="0" w:evenHBand="0" w:firstRowFirstColumn="0" w:firstRowLastColumn="0" w:lastRowFirstColumn="0" w:lastRowLastColumn="0"/>
+            <w:tcW w:w="663" w:type="dxa"/>
+          </w:tcPr>
+          <w:p>
+            <w:pPr>
+              <w:pStyle w:val="ListParagraph"/>
+              <w:ind w:left="0"/>
+              <w:jc w:val="center"/>
+              <w:rPr>
+                <w:sz w:val="24"/>
+                <w:szCs w:val="24"/>
+                <w:lang w:val="vi-VN"/>
+              </w:rPr>
+            </w:pPr>
+            <w:r>
+              <w:rPr>
+                <w:lang w:val="vi-VN"/>
+              </w:rPr>
+              <w:t>2048</w:t>
+            </w:r>
+          </w:p>
+        </w:tc>
+        <w:tc>
+          <w:tcPr>
+            <w:tcW w:w="1108" w:type="dxa"/>
+          </w:tcPr>
+          <w:p>
+            <w:pPr>
+              <w:pStyle w:val="ListParagraph"/>
+              <w:ind w:left="0"/>
+              <w:jc w:val="center"/>
+              <w:cnfStyle w:val="000000100000" w:firstRow="0" w:lastRow="0" w:firstColumn="0" w:lastColumn="0" w:oddVBand="0" w:evenVBand="0" w:oddHBand="1" w:evenHBand="0" w:firstRowFirstColumn="0" w:firstRowLastColumn="0" w:lastRowFirstColumn="0" w:lastRowLastColumn="0"/>
+              <w:rPr>
+                <w:sz w:val="24"/>
+                <w:szCs w:val="24"/>
+                <w:lang w:val="vi-VN"/>
+              </w:rPr>
+            </w:pPr>
+            <w:r>
+              <w:rPr>
+                <w:sz w:val="24"/>
+                <w:szCs w:val="24"/>
+                <w:lang w:val="vi-VN"/>
+              </w:rPr>
+              <w:t>-2.3145</w:t>
+            </w:r>
+          </w:p>
+        </w:tc>
+        <w:tc>
+          <w:tcPr>
+            <w:tcW w:w="885" w:type="dxa"/>
+          </w:tcPr>
+          <w:p>
+            <w:pPr>
+              <w:pStyle w:val="ListParagraph"/>
+              <w:ind w:left="0"/>
+              <w:jc w:val="center"/>
+              <w:cnfStyle w:val="000000100000" w:firstRow="0" w:lastRow="0" w:firstColumn="0" w:lastColumn="0" w:oddVBand="0" w:evenVBand="0" w:oddHBand="1" w:evenHBand="0" w:firstRowFirstColumn="0" w:firstRowLastColumn="0" w:lastRowFirstColumn="0" w:lastRowLastColumn="0"/>
+              <w:rPr>
+                <w:sz w:val="24"/>
+                <w:szCs w:val="24"/>
+                <w:lang w:val="vi-VN"/>
+              </w:rPr>
+            </w:pPr>
+            <w:r>
+              <w:rPr>
+                <w:sz w:val="24"/>
+                <w:szCs w:val="24"/>
+                <w:lang w:val="vi-VN"/>
+              </w:rPr>
+              <w:t>0.0327</w:t>
+            </w:r>
+          </w:p>
+        </w:tc>
+        <w:tc>
+          <w:tcPr>
+            <w:tcW w:w="764" w:type="dxa"/>
+          </w:tcPr>
+          <w:p>
+            <w:pPr>
+              <w:pStyle w:val="ListParagraph"/>
+              <w:ind w:left="0"/>
+              <w:jc w:val="center"/>
+              <w:cnfStyle w:val="000000100000" w:firstRow="0" w:lastRow="0" w:firstColumn="0" w:lastColumn="0" w:oddVBand="0" w:evenVBand="0" w:oddHBand="1" w:evenHBand="0" w:firstRowFirstColumn="0" w:firstRowLastColumn="0" w:lastRowFirstColumn="0" w:lastRowLastColumn="0"/>
+              <w:rPr>
+                <w:sz w:val="24"/>
+                <w:szCs w:val="24"/>
+                <w:lang w:val="vi-VN"/>
+              </w:rPr>
+            </w:pPr>
+            <w:r>
+              <w:rPr>
+                <w:sz w:val="24"/>
+                <w:szCs w:val="24"/>
+                <w:lang w:val="vi-VN"/>
+              </w:rPr>
+              <w:t>False</w:t>
+            </w:r>
+          </w:p>
+        </w:tc>
+      </w:tr>
+    </w:tbl>
+    <w:p>
+      <w:pPr>
+        <w:pStyle w:val="ListParagraph"/>
+        <w:numPr>
+          <w:ilvl w:val="2"/>
+          <w:numId w:val="6"/>
+        </w:numPr>
+        <w:rPr>
+          <w:sz w:val="24"/>
+          <w:szCs w:val="24"/>
+          <w:lang w:val="vi-VN"/>
+        </w:rPr>
+      </w:pPr>
+      <w:r>
+        <w:rPr>
+          <w:sz w:val="24"/>
+          <w:szCs w:val="24"/>
+          <w:lang w:val="vi-VN"/>
+        </w:rPr>
+        <w:t>Thực hiện t-test so sánh phân phối star-topo với ring-topo cho thấy hai cấu trúc khác biệt</w:t>
+      </w:r>
+      <w:r>
+        <w:rPr>
+          <w:sz w:val="24"/>
+          <w:szCs w:val="24"/>
+          <w:lang w:val="vi-VN"/>
+        </w:rPr>
+        <w:t xml:space="preserve"> hoàn toàn</w:t>
+      </w:r>
+      <w:r>
+        <w:rPr>
+          <w:sz w:val="24"/>
+          <w:szCs w:val="24"/>
+          <w:lang w:val="vi-VN"/>
+        </w:rPr>
+        <w:t xml:space="preserve"> về mặt thống kê.</w:t>
+      </w:r>
+    </w:p>
+    <w:p>
+      <w:pPr>
+        <w:pStyle w:val="ListParagraph"/>
+        <w:numPr>
+          <w:ilvl w:val="2"/>
+          <w:numId w:val="6"/>
+        </w:numPr>
+        <w:rPr>
+          <w:sz w:val="24"/>
+          <w:szCs w:val="24"/>
+          <w:lang w:val="vi-VN"/>
+        </w:rPr>
+      </w:pPr>
+      <w:r>
+        <w:rPr>
+          <w:sz w:val="24"/>
+          <w:szCs w:val="24"/>
+          <w:lang w:val="vi-VN"/>
+        </w:rPr>
+        <w:t>Bên dưới là số liệu thống kê fitness trung bình, độ lệch chuẩn với mỗi trường hợp của 2 cấu trúc.</w:t>
+      </w:r>
+    </w:p>
+    <w:tbl>
+      <w:tblPr>
+        <w:tblStyle w:val="ListTable4-Accent2"/>
+        <w:tblpPr w:leftFromText="180" w:rightFromText="180" w:vertAnchor="text" w:horzAnchor="margin" w:tblpXSpec="right" w:tblpY="-25"/>
         <w:tblW w:w="4315" w:type="dxa"/>
         <w:tblLook w:val="04A0" w:firstRow="1" w:lastRow="0" w:firstColumn="1" w:lastColumn="0" w:noHBand="0" w:noVBand="1"/>
       </w:tblPr>
@@ -1672,8 +2368,18 @@
             <w:pPr>
               <w:jc w:val="center"/>
               <w:cnfStyle w:val="000000100000" w:firstRow="0" w:lastRow="0" w:firstColumn="0" w:lastColumn="0" w:oddVBand="0" w:evenVBand="0" w:oddHBand="1" w:evenHBand="0" w:firstRowFirstColumn="0" w:firstRowLastColumn="0" w:lastRowFirstColumn="0" w:lastRowLastColumn="0"/>
-            </w:pPr>
-            <w:r>
+              <w:rPr>
+                <w:b/>
+                <w:bCs/>
+                <w:color w:val="0070C0"/>
+              </w:rPr>
+            </w:pPr>
+            <w:r>
+              <w:rPr>
+                <w:b/>
+                <w:bCs/>
+                <w:color w:val="0070C0"/>
+              </w:rPr>
               <w:t>9.05/2.33</w:t>
             </w:r>
           </w:p>
@@ -1686,8 +2392,18 @@
             <w:pPr>
               <w:jc w:val="center"/>
               <w:cnfStyle w:val="000000100000" w:firstRow="0" w:lastRow="0" w:firstColumn="0" w:lastColumn="0" w:oddVBand="0" w:evenVBand="0" w:oddHBand="1" w:evenHBand="0" w:firstRowFirstColumn="0" w:firstRowLastColumn="0" w:lastRowFirstColumn="0" w:lastRowLastColumn="0"/>
-            </w:pPr>
-            <w:r>
+              <w:rPr>
+                <w:b/>
+                <w:bCs/>
+                <w:color w:val="0070C0"/>
+              </w:rPr>
+            </w:pPr>
+            <w:r>
+              <w:rPr>
+                <w:b/>
+                <w:bCs/>
+                <w:color w:val="0070C0"/>
+              </w:rPr>
               <w:t>12.64/4.38</w:t>
             </w:r>
           </w:p>
@@ -1722,8 +2438,18 @@
             <w:pPr>
               <w:jc w:val="center"/>
               <w:cnfStyle w:val="000000000000" w:firstRow="0" w:lastRow="0" w:firstColumn="0" w:lastColumn="0" w:oddVBand="0" w:evenVBand="0" w:oddHBand="0" w:evenHBand="0" w:firstRowFirstColumn="0" w:firstRowLastColumn="0" w:lastRowFirstColumn="0" w:lastRowLastColumn="0"/>
-            </w:pPr>
-            <w:r>
+              <w:rPr>
+                <w:b/>
+                <w:bCs/>
+                <w:color w:val="0070C0"/>
+              </w:rPr>
+            </w:pPr>
+            <w:r>
+              <w:rPr>
+                <w:b/>
+                <w:bCs/>
+                <w:color w:val="0070C0"/>
+              </w:rPr>
               <w:t>7.16/1.93</w:t>
             </w:r>
           </w:p>
@@ -1736,8 +2462,18 @@
             <w:pPr>
               <w:jc w:val="center"/>
               <w:cnfStyle w:val="000000000000" w:firstRow="0" w:lastRow="0" w:firstColumn="0" w:lastColumn="0" w:oddVBand="0" w:evenVBand="0" w:oddHBand="0" w:evenHBand="0" w:firstRowFirstColumn="0" w:firstRowLastColumn="0" w:lastRowFirstColumn="0" w:lastRowLastColumn="0"/>
-            </w:pPr>
-            <w:r>
+              <w:rPr>
+                <w:b/>
+                <w:bCs/>
+                <w:color w:val="0070C0"/>
+              </w:rPr>
+            </w:pPr>
+            <w:r>
+              <w:rPr>
+                <w:b/>
+                <w:bCs/>
+                <w:color w:val="0070C0"/>
+              </w:rPr>
               <w:t>21.09/8.24</w:t>
             </w:r>
           </w:p>
@@ -1775,8 +2511,18 @@
             <w:pPr>
               <w:jc w:val="center"/>
               <w:cnfStyle w:val="000000100000" w:firstRow="0" w:lastRow="0" w:firstColumn="0" w:lastColumn="0" w:oddVBand="0" w:evenVBand="0" w:oddHBand="1" w:evenHBand="0" w:firstRowFirstColumn="0" w:firstRowLastColumn="0" w:lastRowFirstColumn="0" w:lastRowLastColumn="0"/>
-            </w:pPr>
-            <w:r>
+              <w:rPr>
+                <w:b/>
+                <w:bCs/>
+                <w:color w:val="0070C0"/>
+              </w:rPr>
+            </w:pPr>
+            <w:r>
+              <w:rPr>
+                <w:b/>
+                <w:bCs/>
+                <w:color w:val="0070C0"/>
+              </w:rPr>
               <w:t>6.63/1.81</w:t>
             </w:r>
           </w:p>
@@ -1789,8 +2535,18 @@
             <w:pPr>
               <w:jc w:val="center"/>
               <w:cnfStyle w:val="000000100000" w:firstRow="0" w:lastRow="0" w:firstColumn="0" w:lastColumn="0" w:oddVBand="0" w:evenVBand="0" w:oddHBand="1" w:evenHBand="0" w:firstRowFirstColumn="0" w:firstRowLastColumn="0" w:lastRowFirstColumn="0" w:lastRowLastColumn="0"/>
-            </w:pPr>
-            <w:r>
+              <w:rPr>
+                <w:b/>
+                <w:bCs/>
+                <w:color w:val="0070C0"/>
+              </w:rPr>
+            </w:pPr>
+            <w:r>
+              <w:rPr>
+                <w:b/>
+                <w:bCs/>
+                <w:color w:val="0070C0"/>
+              </w:rPr>
               <w:t>16.42/5.94</w:t>
             </w:r>
           </w:p>
@@ -1825,8 +2581,18 @@
             <w:pPr>
               <w:jc w:val="center"/>
               <w:cnfStyle w:val="000000000000" w:firstRow="0" w:lastRow="0" w:firstColumn="0" w:lastColumn="0" w:oddVBand="0" w:evenVBand="0" w:oddHBand="0" w:evenHBand="0" w:firstRowFirstColumn="0" w:firstRowLastColumn="0" w:lastRowFirstColumn="0" w:lastRowLastColumn="0"/>
-            </w:pPr>
-            <w:r>
+              <w:rPr>
+                <w:b/>
+                <w:bCs/>
+                <w:color w:val="0070C0"/>
+              </w:rPr>
+            </w:pPr>
+            <w:r>
+              <w:rPr>
+                <w:b/>
+                <w:bCs/>
+                <w:color w:val="0070C0"/>
+              </w:rPr>
               <w:t>8.18/1.84</w:t>
             </w:r>
           </w:p>
@@ -1839,8 +2605,18 @@
             <w:pPr>
               <w:jc w:val="center"/>
               <w:cnfStyle w:val="000000000000" w:firstRow="0" w:lastRow="0" w:firstColumn="0" w:lastColumn="0" w:oddVBand="0" w:evenVBand="0" w:oddHBand="0" w:evenHBand="0" w:firstRowFirstColumn="0" w:firstRowLastColumn="0" w:lastRowFirstColumn="0" w:lastRowLastColumn="0"/>
-            </w:pPr>
-            <w:r>
+              <w:rPr>
+                <w:b/>
+                <w:bCs/>
+                <w:color w:val="0070C0"/>
+              </w:rPr>
+            </w:pPr>
+            <w:r>
+              <w:rPr>
+                <w:b/>
+                <w:bCs/>
+                <w:color w:val="0070C0"/>
+              </w:rPr>
               <w:t>14.82/3.99</w:t>
             </w:r>
           </w:p>
@@ -1878,8 +2654,18 @@
             <w:pPr>
               <w:jc w:val="center"/>
               <w:cnfStyle w:val="000000100000" w:firstRow="0" w:lastRow="0" w:firstColumn="0" w:lastColumn="0" w:oddVBand="0" w:evenVBand="0" w:oddHBand="1" w:evenHBand="0" w:firstRowFirstColumn="0" w:firstRowLastColumn="0" w:lastRowFirstColumn="0" w:lastRowLastColumn="0"/>
-            </w:pPr>
-            <w:r>
+              <w:rPr>
+                <w:b/>
+                <w:bCs/>
+                <w:color w:val="0070C0"/>
+              </w:rPr>
+            </w:pPr>
+            <w:r>
+              <w:rPr>
+                <w:b/>
+                <w:bCs/>
+                <w:color w:val="0070C0"/>
+              </w:rPr>
               <w:t>9.32/2.18</w:t>
             </w:r>
           </w:p>
@@ -1892,8 +2678,18 @@
             <w:pPr>
               <w:jc w:val="center"/>
               <w:cnfStyle w:val="000000100000" w:firstRow="0" w:lastRow="0" w:firstColumn="0" w:lastColumn="0" w:oddVBand="0" w:evenVBand="0" w:oddHBand="1" w:evenHBand="0" w:firstRowFirstColumn="0" w:firstRowLastColumn="0" w:lastRowFirstColumn="0" w:lastRowLastColumn="0"/>
-            </w:pPr>
-            <w:r>
+              <w:rPr>
+                <w:b/>
+                <w:bCs/>
+                <w:color w:val="0070C0"/>
+              </w:rPr>
+            </w:pPr>
+            <w:r>
+              <w:rPr>
+                <w:b/>
+                <w:bCs/>
+                <w:color w:val="0070C0"/>
+              </w:rPr>
               <w:t>12.93/4.15</w:t>
             </w:r>
           </w:p>
@@ -1965,6 +2761,7 @@
         <w:rPr>
           <w:sz w:val="24"/>
           <w:szCs w:val="24"/>
+          <w:lang w:val="vi-VN"/>
         </w:rPr>
         <w:t>256</w:t>
       </w:r>
@@ -1976,15 +2773,14 @@
         </w:rPr>
         <w:t xml:space="preserve">, fitness trung bình của thuật giải </w:t>
       </w:r>
-      <w:proofErr w:type="spellStart"/>
       <w:r>
         <w:rPr>
           <w:sz w:val="24"/>
           <w:szCs w:val="24"/>
+          <w:lang w:val="vi-VN"/>
         </w:rPr>
         <w:t>với</w:t>
       </w:r>
-      <w:proofErr w:type="spellEnd"/>
       <w:r>
         <w:rPr>
           <w:sz w:val="24"/>
@@ -2034,10 +2830,33 @@
     </w:p>
     <w:p>
       <w:pPr>
-        <w:rPr>
-          <w:lang w:val="vi-VN"/>
-        </w:rPr>
-      </w:pPr>
+        <w:pStyle w:val="ListParagraph"/>
+        <w:numPr>
+          <w:ilvl w:val="2"/>
+          <w:numId w:val="6"/>
+        </w:numPr>
+        <w:rPr>
+          <w:sz w:val="24"/>
+          <w:szCs w:val="24"/>
+          <w:lang w:val="vi-VN"/>
+        </w:rPr>
+      </w:pPr>
+      <w:r>
+        <w:rPr>
+          <w:sz w:val="24"/>
+          <w:szCs w:val="24"/>
+          <w:lang w:val="vi-VN"/>
+        </w:rPr>
+        <w:t>Những dòng tô đậm (xanh) là những trường hợp ring-topo và star-topo sai khác về ý nghĩa thống kê.</w:t>
+      </w:r>
+      <w:r>
+        <w:rPr>
+          <w:sz w:val="24"/>
+          <w:szCs w:val="24"/>
+          <w:lang w:val="vi-VN"/>
+        </w:rPr>
+        <w:br/>
+      </w:r>
     </w:p>
     <w:p>
       <w:pPr>
@@ -2059,7 +2878,6 @@
           <w:szCs w:val="24"/>
           <w:lang w:val="vi-VN"/>
         </w:rPr>
-        <w:lastRenderedPageBreak/>
         <w:t>So sánh hiệu năng giữa cấu trúc vòng và hình sao (Ring-topology vs Star-topology):</w:t>
       </w:r>
     </w:p>
@@ -2152,7 +2970,7 @@
                           </pic:cNvPicPr>
                         </pic:nvPicPr>
                         <pic:blipFill>
-                          <a:blip r:embed="rId7">
+                          <a:blip r:embed="rId8">
                             <a:extLst>
                               <a:ext uri="{28A0092B-C50C-407E-A947-70E740481C1C}">
                                 <a14:useLocalDpi xmlns:a14="http://schemas.microsoft.com/office/drawing/2010/main" val="0"/>
@@ -2246,7 +3064,7 @@
                           </pic:cNvPicPr>
                         </pic:nvPicPr>
                         <pic:blipFill>
-                          <a:blip r:embed="rId8">
+                          <a:blip r:embed="rId9">
                             <a:extLst>
                               <a:ext uri="{28A0092B-C50C-407E-A947-70E740481C1C}">
                                 <a14:useLocalDpi xmlns:a14="http://schemas.microsoft.com/office/drawing/2010/main" val="0"/>
@@ -2310,6 +3128,7 @@
                 <w:noProof/>
                 <w:lang w:val="vi-VN"/>
               </w:rPr>
+              <w:lastRenderedPageBreak/>
               <w:drawing>
                 <wp:anchor distT="0" distB="0" distL="114300" distR="114300" simplePos="0" relativeHeight="251664384" behindDoc="1" locked="0" layoutInCell="1" allowOverlap="1" wp14:anchorId="06F00C99" wp14:editId="1031129C">
                   <wp:simplePos x="0" y="0"/>
@@ -2344,7 +3163,7 @@
                           </pic:cNvPicPr>
                         </pic:nvPicPr>
                         <pic:blipFill>
-                          <a:blip r:embed="rId9">
+                          <a:blip r:embed="rId10">
                             <a:extLst>
                               <a:ext uri="{28A0092B-C50C-407E-A947-70E740481C1C}">
                                 <a14:useLocalDpi xmlns:a14="http://schemas.microsoft.com/office/drawing/2010/main" val="0"/>
@@ -2438,7 +3257,7 @@
                           </pic:cNvPicPr>
                         </pic:nvPicPr>
                         <pic:blipFill>
-                          <a:blip r:embed="rId10">
+                          <a:blip r:embed="rId11">
                             <a:extLst>
                               <a:ext uri="{28A0092B-C50C-407E-A947-70E740481C1C}">
                                 <a14:useLocalDpi xmlns:a14="http://schemas.microsoft.com/office/drawing/2010/main" val="0"/>
@@ -2534,7 +3353,7 @@
                           </pic:cNvPicPr>
                         </pic:nvPicPr>
                         <pic:blipFill>
-                          <a:blip r:embed="rId11">
+                          <a:blip r:embed="rId12">
                             <a:extLst>
                               <a:ext uri="{28A0092B-C50C-407E-A947-70E740481C1C}">
                                 <a14:useLocalDpi xmlns:a14="http://schemas.microsoft.com/office/drawing/2010/main" val="0"/>
@@ -2633,7 +3452,7 @@
                           </pic:cNvPicPr>
                         </pic:nvPicPr>
                         <pic:blipFill>
-                          <a:blip r:embed="rId12">
+                          <a:blip r:embed="rId13">
                             <a:extLst>
                               <a:ext uri="{28A0092B-C50C-407E-A947-70E740481C1C}">
                                 <a14:useLocalDpi xmlns:a14="http://schemas.microsoft.com/office/drawing/2010/main" val="0"/>
@@ -2697,7 +3516,6 @@
               </w:rPr>
             </w:pPr>
             <w:r>
-              <w:lastRenderedPageBreak/>
               <w:t>Best Sol: (</w:t>
             </w:r>
             <w:r>
@@ -2748,7 +3566,7 @@
                           </pic:cNvPicPr>
                         </pic:nvPicPr>
                         <pic:blipFill>
-                          <a:blip r:embed="rId13">
+                          <a:blip r:embed="rId14">
                             <a:extLst>
                               <a:ext uri="{28A0092B-C50C-407E-A947-70E740481C1C}">
                                 <a14:useLocalDpi xmlns:a14="http://schemas.microsoft.com/office/drawing/2010/main" val="0"/>
@@ -2830,7 +3648,7 @@
                           </pic:cNvPicPr>
                         </pic:nvPicPr>
                         <pic:blipFill>
-                          <a:blip r:embed="rId14">
+                          <a:blip r:embed="rId15">
                             <a:extLst>
                               <a:ext uri="{28A0092B-C50C-407E-A947-70E740481C1C}">
                                 <a14:useLocalDpi xmlns:a14="http://schemas.microsoft.com/office/drawing/2010/main" val="0"/>
@@ -2902,6 +3720,7 @@
         <w:rPr>
           <w:lang w:val="vi-VN"/>
         </w:rPr>
+        <w:lastRenderedPageBreak/>
         <w:t>Star-topo có khuynh hướng quy tụ vào một cực trị trong khi với Ring-topo, các particle nằm rải rác nhiều cực trị hơn.</w:t>
       </w:r>
     </w:p>
@@ -2964,9 +3783,8 @@
     </w:p>
     <w:tbl>
       <w:tblPr>
-        <w:tblStyle w:val="PlainTable1"/>
+        <w:tblStyle w:val="GridTable5Dark-Accent2"/>
         <w:tblpPr w:leftFromText="180" w:rightFromText="180" w:vertAnchor="text" w:horzAnchor="page" w:tblpX="3076" w:tblpY="-89"/>
-        <w:tblOverlap w:val="never"/>
         <w:tblW w:w="0" w:type="auto"/>
         <w:tblLook w:val="04A0" w:firstRow="1" w:lastRow="0" w:firstColumn="1" w:lastColumn="0" w:noHBand="0" w:noVBand="1"/>
       </w:tblPr>
@@ -3412,7 +4230,6 @@
           <w:szCs w:val="24"/>
           <w:lang w:val="vi-VN"/>
         </w:rPr>
-        <w:lastRenderedPageBreak/>
         <w:t xml:space="preserve">So sánh hiệu suất giữa hai mô hình </w:t>
       </w:r>
       <w:r>
@@ -3466,7 +4283,7 @@
                     <pic:cNvPicPr/>
                   </pic:nvPicPr>
                   <pic:blipFill>
-                    <a:blip r:embed="rId15">
+                    <a:blip r:embed="rId16">
                       <a:extLst>
                         <a:ext uri="{28A0092B-C50C-407E-A947-70E740481C1C}">
                           <a14:useLocalDpi xmlns:a14="http://schemas.microsoft.com/office/drawing/2010/main" val="0"/>
@@ -3667,81 +4484,6 @@
                       <pic:pic xmlns:pic="http://schemas.openxmlformats.org/drawingml/2006/picture">
                         <pic:nvPicPr>
                           <pic:cNvPr id="0" name="Picture 31"/>
-                          <pic:cNvPicPr>
-                            <a:picLocks noChangeAspect="1" noChangeArrowheads="1"/>
-                          </pic:cNvPicPr>
-                        </pic:nvPicPr>
-                        <pic:blipFill>
-                          <a:blip r:embed="rId16">
-                            <a:extLst>
-                              <a:ext uri="{28A0092B-C50C-407E-A947-70E740481C1C}">
-                                <a14:useLocalDpi xmlns:a14="http://schemas.microsoft.com/office/drawing/2010/main" val="0"/>
-                              </a:ext>
-                            </a:extLst>
-                          </a:blip>
-                          <a:srcRect/>
-                          <a:stretch>
-                            <a:fillRect/>
-                          </a:stretch>
-                        </pic:blipFill>
-                        <pic:spPr bwMode="auto">
-                          <a:xfrm>
-                            <a:off x="0" y="0"/>
-                            <a:ext cx="3228975" cy="2419350"/>
-                          </a:xfrm>
-                          <a:prstGeom prst="rect">
-                            <a:avLst/>
-                          </a:prstGeom>
-                          <a:noFill/>
-                          <a:ln>
-                            <a:noFill/>
-                          </a:ln>
-                        </pic:spPr>
-                      </pic:pic>
-                    </a:graphicData>
-                  </a:graphic>
-                </wp:inline>
-              </w:drawing>
-            </w:r>
-          </w:p>
-        </w:tc>
-        <w:tc>
-          <w:tcPr>
-            <w:tcW w:w="5562" w:type="dxa"/>
-          </w:tcPr>
-          <w:p>
-            <w:pPr>
-              <w:pStyle w:val="ListParagraph"/>
-              <w:ind w:left="0"/>
-              <w:jc w:val="center"/>
-              <w:rPr>
-                <w:sz w:val="28"/>
-                <w:szCs w:val="28"/>
-                <w:u w:val="single"/>
-                <w:lang w:val="vi-VN"/>
-              </w:rPr>
-            </w:pPr>
-            <w:r>
-              <w:rPr>
-                <w:noProof/>
-                <w:sz w:val="28"/>
-                <w:szCs w:val="28"/>
-                <w:u w:val="single"/>
-                <w:lang w:val="vi-VN"/>
-              </w:rPr>
-              <w:drawing>
-                <wp:inline distT="0" distB="0" distL="0" distR="0" wp14:anchorId="5F3523FB" wp14:editId="14B23F7C">
-                  <wp:extent cx="3228975" cy="2419350"/>
-                  <wp:effectExtent l="0" t="0" r="9525" b="0"/>
-                  <wp:docPr id="38" name="Picture 38"/>
-                  <wp:cNvGraphicFramePr>
-                    <a:graphicFrameLocks xmlns:a="http://schemas.openxmlformats.org/drawingml/2006/main" noChangeAspect="1"/>
-                  </wp:cNvGraphicFramePr>
-                  <a:graphic xmlns:a="http://schemas.openxmlformats.org/drawingml/2006/main">
-                    <a:graphicData uri="http://schemas.openxmlformats.org/drawingml/2006/picture">
-                      <pic:pic xmlns:pic="http://schemas.openxmlformats.org/drawingml/2006/picture">
-                        <pic:nvPicPr>
-                          <pic:cNvPr id="0" name="Picture 30"/>
                           <pic:cNvPicPr>
                             <a:picLocks noChangeAspect="1" noChangeArrowheads="1"/>
                           </pic:cNvPicPr>
@@ -3780,14 +4522,9 @@
             </w:r>
           </w:p>
         </w:tc>
-      </w:tr>
-      <w:tr>
-        <w:trPr>
-          <w:trHeight w:hRule="exact" w:val="3816"/>
-        </w:trPr>
-        <w:tc>
-          <w:tcPr>
-            <w:tcW w:w="5688" w:type="dxa"/>
+        <w:tc>
+          <w:tcPr>
+            <w:tcW w:w="5562" w:type="dxa"/>
           </w:tcPr>
           <w:p>
             <w:pPr>
@@ -3810,10 +4547,10 @@
                 <w:lang w:val="vi-VN"/>
               </w:rPr>
               <w:drawing>
-                <wp:inline distT="0" distB="0" distL="0" distR="0" wp14:anchorId="127450A6" wp14:editId="41C89FE2">
+                <wp:inline distT="0" distB="0" distL="0" distR="0" wp14:anchorId="5F3523FB" wp14:editId="14B23F7C">
                   <wp:extent cx="3228975" cy="2419350"/>
                   <wp:effectExtent l="0" t="0" r="9525" b="0"/>
-                  <wp:docPr id="40" name="Picture 40"/>
+                  <wp:docPr id="38" name="Picture 38"/>
                   <wp:cNvGraphicFramePr>
                     <a:graphicFrameLocks xmlns:a="http://schemas.openxmlformats.org/drawingml/2006/main" noChangeAspect="1"/>
                   </wp:cNvGraphicFramePr>
@@ -3821,7 +4558,7 @@
                     <a:graphicData uri="http://schemas.openxmlformats.org/drawingml/2006/picture">
                       <pic:pic xmlns:pic="http://schemas.openxmlformats.org/drawingml/2006/picture">
                         <pic:nvPicPr>
-                          <pic:cNvPr id="0" name="Picture 32"/>
+                          <pic:cNvPr id="0" name="Picture 30"/>
                           <pic:cNvPicPr>
                             <a:picLocks noChangeAspect="1" noChangeArrowheads="1"/>
                           </pic:cNvPicPr>
@@ -3860,9 +4597,14 @@
             </w:r>
           </w:p>
         </w:tc>
-        <w:tc>
-          <w:tcPr>
-            <w:tcW w:w="5562" w:type="dxa"/>
+      </w:tr>
+      <w:tr>
+        <w:trPr>
+          <w:trHeight w:hRule="exact" w:val="3816"/>
+        </w:trPr>
+        <w:tc>
+          <w:tcPr>
+            <w:tcW w:w="5688" w:type="dxa"/>
           </w:tcPr>
           <w:p>
             <w:pPr>
@@ -3885,10 +4627,10 @@
                 <w:lang w:val="vi-VN"/>
               </w:rPr>
               <w:drawing>
-                <wp:inline distT="0" distB="0" distL="0" distR="0" wp14:anchorId="7D75BC3D" wp14:editId="52C369B0">
+                <wp:inline distT="0" distB="0" distL="0" distR="0" wp14:anchorId="127450A6" wp14:editId="41C89FE2">
                   <wp:extent cx="3228975" cy="2419350"/>
                   <wp:effectExtent l="0" t="0" r="9525" b="0"/>
-                  <wp:docPr id="42" name="Picture 42"/>
+                  <wp:docPr id="40" name="Picture 40"/>
                   <wp:cNvGraphicFramePr>
                     <a:graphicFrameLocks xmlns:a="http://schemas.openxmlformats.org/drawingml/2006/main" noChangeAspect="1"/>
                   </wp:cNvGraphicFramePr>
@@ -3896,7 +4638,7 @@
                     <a:graphicData uri="http://schemas.openxmlformats.org/drawingml/2006/picture">
                       <pic:pic xmlns:pic="http://schemas.openxmlformats.org/drawingml/2006/picture">
                         <pic:nvPicPr>
-                          <pic:cNvPr id="0" name="Picture 34"/>
+                          <pic:cNvPr id="0" name="Picture 32"/>
                           <pic:cNvPicPr>
                             <a:picLocks noChangeAspect="1" noChangeArrowheads="1"/>
                           </pic:cNvPicPr>
@@ -3935,6 +4677,81 @@
             </w:r>
           </w:p>
         </w:tc>
+        <w:tc>
+          <w:tcPr>
+            <w:tcW w:w="5562" w:type="dxa"/>
+          </w:tcPr>
+          <w:p>
+            <w:pPr>
+              <w:pStyle w:val="ListParagraph"/>
+              <w:ind w:left="0"/>
+              <w:jc w:val="center"/>
+              <w:rPr>
+                <w:sz w:val="28"/>
+                <w:szCs w:val="28"/>
+                <w:u w:val="single"/>
+                <w:lang w:val="vi-VN"/>
+              </w:rPr>
+            </w:pPr>
+            <w:r>
+              <w:rPr>
+                <w:noProof/>
+                <w:sz w:val="28"/>
+                <w:szCs w:val="28"/>
+                <w:u w:val="single"/>
+                <w:lang w:val="vi-VN"/>
+              </w:rPr>
+              <w:drawing>
+                <wp:inline distT="0" distB="0" distL="0" distR="0" wp14:anchorId="7D75BC3D" wp14:editId="52C369B0">
+                  <wp:extent cx="3228975" cy="2419350"/>
+                  <wp:effectExtent l="0" t="0" r="9525" b="0"/>
+                  <wp:docPr id="42" name="Picture 42"/>
+                  <wp:cNvGraphicFramePr>
+                    <a:graphicFrameLocks xmlns:a="http://schemas.openxmlformats.org/drawingml/2006/main" noChangeAspect="1"/>
+                  </wp:cNvGraphicFramePr>
+                  <a:graphic xmlns:a="http://schemas.openxmlformats.org/drawingml/2006/main">
+                    <a:graphicData uri="http://schemas.openxmlformats.org/drawingml/2006/picture">
+                      <pic:pic xmlns:pic="http://schemas.openxmlformats.org/drawingml/2006/picture">
+                        <pic:nvPicPr>
+                          <pic:cNvPr id="0" name="Picture 34"/>
+                          <pic:cNvPicPr>
+                            <a:picLocks noChangeAspect="1" noChangeArrowheads="1"/>
+                          </pic:cNvPicPr>
+                        </pic:nvPicPr>
+                        <pic:blipFill>
+                          <a:blip r:embed="rId20">
+                            <a:extLst>
+                              <a:ext uri="{28A0092B-C50C-407E-A947-70E740481C1C}">
+                                <a14:useLocalDpi xmlns:a14="http://schemas.microsoft.com/office/drawing/2010/main" val="0"/>
+                              </a:ext>
+                            </a:extLst>
+                          </a:blip>
+                          <a:srcRect/>
+                          <a:stretch>
+                            <a:fillRect/>
+                          </a:stretch>
+                        </pic:blipFill>
+                        <pic:spPr bwMode="auto">
+                          <a:xfrm>
+                            <a:off x="0" y="0"/>
+                            <a:ext cx="3228975" cy="2419350"/>
+                          </a:xfrm>
+                          <a:prstGeom prst="rect">
+                            <a:avLst/>
+                          </a:prstGeom>
+                          <a:noFill/>
+                          <a:ln>
+                            <a:noFill/>
+                          </a:ln>
+                        </pic:spPr>
+                      </pic:pic>
+                    </a:graphicData>
+                  </a:graphic>
+                </wp:inline>
+              </w:drawing>
+            </w:r>
+          </w:p>
+        </w:tc>
       </w:tr>
       <w:tr>
         <w:trPr>
@@ -3982,7 +4799,7 @@
                           </pic:cNvPicPr>
                         </pic:nvPicPr>
                         <pic:blipFill>
-                          <a:blip r:embed="rId20">
+                          <a:blip r:embed="rId21">
                             <a:extLst>
                               <a:ext uri="{28A0092B-C50C-407E-A947-70E740481C1C}">
                                 <a14:useLocalDpi xmlns:a14="http://schemas.microsoft.com/office/drawing/2010/main" val="0"/>
@@ -5672,6 +6489,292 @@
       </w:tblBorders>
     </w:tblPr>
   </w:style>
+  <w:style w:type="table" w:styleId="GridTable5Dark">
+    <w:name w:val="Grid Table 5 Dark"/>
+    <w:basedOn w:val="TableNormal"/>
+    <w:uiPriority w:val="50"/>
+    <w:rsid w:val="00B62A92"/>
+    <w:pPr>
+      <w:spacing w:after="0" w:line="240" w:lineRule="auto"/>
+    </w:pPr>
+    <w:tblPr>
+      <w:tblStyleRowBandSize w:val="1"/>
+      <w:tblStyleColBandSize w:val="1"/>
+      <w:tblBorders>
+        <w:top w:val="single" w:sz="4" w:space="0" w:color="FFFFFF" w:themeColor="background1"/>
+        <w:left w:val="single" w:sz="4" w:space="0" w:color="FFFFFF" w:themeColor="background1"/>
+        <w:bottom w:val="single" w:sz="4" w:space="0" w:color="FFFFFF" w:themeColor="background1"/>
+        <w:right w:val="single" w:sz="4" w:space="0" w:color="FFFFFF" w:themeColor="background1"/>
+        <w:insideH w:val="single" w:sz="4" w:space="0" w:color="FFFFFF" w:themeColor="background1"/>
+        <w:insideV w:val="single" w:sz="4" w:space="0" w:color="FFFFFF" w:themeColor="background1"/>
+      </w:tblBorders>
+    </w:tblPr>
+    <w:tcPr>
+      <w:shd w:val="clear" w:color="auto" w:fill="CCCCCC" w:themeFill="text1" w:themeFillTint="33"/>
+    </w:tcPr>
+    <w:tblStylePr w:type="firstRow">
+      <w:rPr>
+        <w:b/>
+        <w:bCs/>
+        <w:color w:val="FFFFFF" w:themeColor="background1"/>
+      </w:rPr>
+      <w:tblPr/>
+      <w:tcPr>
+        <w:tcBorders>
+          <w:top w:val="single" w:sz="4" w:space="0" w:color="FFFFFF" w:themeColor="background1"/>
+          <w:left w:val="single" w:sz="4" w:space="0" w:color="FFFFFF" w:themeColor="background1"/>
+          <w:right w:val="single" w:sz="4" w:space="0" w:color="FFFFFF" w:themeColor="background1"/>
+          <w:insideH w:val="nil"/>
+          <w:insideV w:val="nil"/>
+        </w:tcBorders>
+        <w:shd w:val="clear" w:color="auto" w:fill="000000" w:themeFill="text1"/>
+      </w:tcPr>
+    </w:tblStylePr>
+    <w:tblStylePr w:type="lastRow">
+      <w:rPr>
+        <w:b/>
+        <w:bCs/>
+        <w:color w:val="FFFFFF" w:themeColor="background1"/>
+      </w:rPr>
+      <w:tblPr/>
+      <w:tcPr>
+        <w:tcBorders>
+          <w:left w:val="single" w:sz="4" w:space="0" w:color="FFFFFF" w:themeColor="background1"/>
+          <w:bottom w:val="single" w:sz="4" w:space="0" w:color="FFFFFF" w:themeColor="background1"/>
+          <w:right w:val="single" w:sz="4" w:space="0" w:color="FFFFFF" w:themeColor="background1"/>
+          <w:insideH w:val="nil"/>
+          <w:insideV w:val="nil"/>
+        </w:tcBorders>
+        <w:shd w:val="clear" w:color="auto" w:fill="000000" w:themeFill="text1"/>
+      </w:tcPr>
+    </w:tblStylePr>
+    <w:tblStylePr w:type="firstCol">
+      <w:rPr>
+        <w:b/>
+        <w:bCs/>
+        <w:color w:val="FFFFFF" w:themeColor="background1"/>
+      </w:rPr>
+      <w:tblPr/>
+      <w:tcPr>
+        <w:tcBorders>
+          <w:top w:val="single" w:sz="4" w:space="0" w:color="FFFFFF" w:themeColor="background1"/>
+          <w:left w:val="single" w:sz="4" w:space="0" w:color="FFFFFF" w:themeColor="background1"/>
+          <w:bottom w:val="single" w:sz="4" w:space="0" w:color="FFFFFF" w:themeColor="background1"/>
+          <w:insideV w:val="nil"/>
+        </w:tcBorders>
+        <w:shd w:val="clear" w:color="auto" w:fill="000000" w:themeFill="text1"/>
+      </w:tcPr>
+    </w:tblStylePr>
+    <w:tblStylePr w:type="lastCol">
+      <w:rPr>
+        <w:b/>
+        <w:bCs/>
+        <w:color w:val="FFFFFF" w:themeColor="background1"/>
+      </w:rPr>
+      <w:tblPr/>
+      <w:tcPr>
+        <w:tcBorders>
+          <w:top w:val="single" w:sz="4" w:space="0" w:color="FFFFFF" w:themeColor="background1"/>
+          <w:bottom w:val="single" w:sz="4" w:space="0" w:color="FFFFFF" w:themeColor="background1"/>
+          <w:right w:val="single" w:sz="4" w:space="0" w:color="FFFFFF" w:themeColor="background1"/>
+          <w:insideV w:val="nil"/>
+        </w:tcBorders>
+        <w:shd w:val="clear" w:color="auto" w:fill="000000" w:themeFill="text1"/>
+      </w:tcPr>
+    </w:tblStylePr>
+    <w:tblStylePr w:type="band1Vert">
+      <w:tblPr/>
+      <w:tcPr>
+        <w:shd w:val="clear" w:color="auto" w:fill="999999" w:themeFill="text1" w:themeFillTint="66"/>
+      </w:tcPr>
+    </w:tblStylePr>
+    <w:tblStylePr w:type="band1Horz">
+      <w:tblPr/>
+      <w:tcPr>
+        <w:shd w:val="clear" w:color="auto" w:fill="999999" w:themeFill="text1" w:themeFillTint="66"/>
+      </w:tcPr>
+    </w:tblStylePr>
+  </w:style>
+  <w:style w:type="table" w:styleId="ListTable4-Accent2">
+    <w:name w:val="List Table 4 Accent 2"/>
+    <w:basedOn w:val="TableNormal"/>
+    <w:uiPriority w:val="49"/>
+    <w:rsid w:val="00D53090"/>
+    <w:pPr>
+      <w:spacing w:after="0" w:line="240" w:lineRule="auto"/>
+    </w:pPr>
+    <w:tblPr>
+      <w:tblStyleRowBandSize w:val="1"/>
+      <w:tblStyleColBandSize w:val="1"/>
+      <w:tblBorders>
+        <w:top w:val="single" w:sz="4" w:space="0" w:color="CBA092" w:themeColor="accent2" w:themeTint="99"/>
+        <w:left w:val="single" w:sz="4" w:space="0" w:color="CBA092" w:themeColor="accent2" w:themeTint="99"/>
+        <w:bottom w:val="single" w:sz="4" w:space="0" w:color="CBA092" w:themeColor="accent2" w:themeTint="99"/>
+        <w:right w:val="single" w:sz="4" w:space="0" w:color="CBA092" w:themeColor="accent2" w:themeTint="99"/>
+        <w:insideH w:val="single" w:sz="4" w:space="0" w:color="CBA092" w:themeColor="accent2" w:themeTint="99"/>
+      </w:tblBorders>
+    </w:tblPr>
+    <w:tblStylePr w:type="firstRow">
+      <w:rPr>
+        <w:b/>
+        <w:bCs/>
+        <w:color w:val="FFFFFF" w:themeColor="background1"/>
+      </w:rPr>
+      <w:tblPr/>
+      <w:tcPr>
+        <w:tcBorders>
+          <w:top w:val="single" w:sz="4" w:space="0" w:color="A5644E" w:themeColor="accent2"/>
+          <w:left w:val="single" w:sz="4" w:space="0" w:color="A5644E" w:themeColor="accent2"/>
+          <w:bottom w:val="single" w:sz="4" w:space="0" w:color="A5644E" w:themeColor="accent2"/>
+          <w:right w:val="single" w:sz="4" w:space="0" w:color="A5644E" w:themeColor="accent2"/>
+          <w:insideH w:val="nil"/>
+        </w:tcBorders>
+        <w:shd w:val="clear" w:color="auto" w:fill="A5644E" w:themeFill="accent2"/>
+      </w:tcPr>
+    </w:tblStylePr>
+    <w:tblStylePr w:type="lastRow">
+      <w:rPr>
+        <w:b/>
+        <w:bCs/>
+      </w:rPr>
+      <w:tblPr/>
+      <w:tcPr>
+        <w:tcBorders>
+          <w:top w:val="double" w:sz="4" w:space="0" w:color="CBA092" w:themeColor="accent2" w:themeTint="99"/>
+        </w:tcBorders>
+      </w:tcPr>
+    </w:tblStylePr>
+    <w:tblStylePr w:type="firstCol">
+      <w:rPr>
+        <w:b/>
+        <w:bCs/>
+      </w:rPr>
+    </w:tblStylePr>
+    <w:tblStylePr w:type="lastCol">
+      <w:rPr>
+        <w:b/>
+        <w:bCs/>
+      </w:rPr>
+    </w:tblStylePr>
+    <w:tblStylePr w:type="band1Vert">
+      <w:tblPr/>
+      <w:tcPr>
+        <w:shd w:val="clear" w:color="auto" w:fill="EDDFDA" w:themeFill="accent2" w:themeFillTint="33"/>
+      </w:tcPr>
+    </w:tblStylePr>
+    <w:tblStylePr w:type="band1Horz">
+      <w:tblPr/>
+      <w:tcPr>
+        <w:shd w:val="clear" w:color="auto" w:fill="EDDFDA" w:themeFill="accent2" w:themeFillTint="33"/>
+      </w:tcPr>
+    </w:tblStylePr>
+  </w:style>
+  <w:style w:type="table" w:styleId="GridTable5Dark-Accent2">
+    <w:name w:val="Grid Table 5 Dark Accent 2"/>
+    <w:basedOn w:val="TableNormal"/>
+    <w:uiPriority w:val="50"/>
+    <w:rsid w:val="00D53090"/>
+    <w:pPr>
+      <w:spacing w:after="0" w:line="240" w:lineRule="auto"/>
+    </w:pPr>
+    <w:tblPr>
+      <w:tblStyleRowBandSize w:val="1"/>
+      <w:tblStyleColBandSize w:val="1"/>
+      <w:tblBorders>
+        <w:top w:val="single" w:sz="4" w:space="0" w:color="FFFFFF" w:themeColor="background1"/>
+        <w:left w:val="single" w:sz="4" w:space="0" w:color="FFFFFF" w:themeColor="background1"/>
+        <w:bottom w:val="single" w:sz="4" w:space="0" w:color="FFFFFF" w:themeColor="background1"/>
+        <w:right w:val="single" w:sz="4" w:space="0" w:color="FFFFFF" w:themeColor="background1"/>
+        <w:insideH w:val="single" w:sz="4" w:space="0" w:color="FFFFFF" w:themeColor="background1"/>
+        <w:insideV w:val="single" w:sz="4" w:space="0" w:color="FFFFFF" w:themeColor="background1"/>
+      </w:tblBorders>
+    </w:tblPr>
+    <w:tcPr>
+      <w:shd w:val="clear" w:color="auto" w:fill="EDDFDA" w:themeFill="accent2" w:themeFillTint="33"/>
+    </w:tcPr>
+    <w:tblStylePr w:type="firstRow">
+      <w:rPr>
+        <w:b/>
+        <w:bCs/>
+        <w:color w:val="FFFFFF" w:themeColor="background1"/>
+      </w:rPr>
+      <w:tblPr/>
+      <w:tcPr>
+        <w:tcBorders>
+          <w:top w:val="single" w:sz="4" w:space="0" w:color="FFFFFF" w:themeColor="background1"/>
+          <w:left w:val="single" w:sz="4" w:space="0" w:color="FFFFFF" w:themeColor="background1"/>
+          <w:right w:val="single" w:sz="4" w:space="0" w:color="FFFFFF" w:themeColor="background1"/>
+          <w:insideH w:val="nil"/>
+          <w:insideV w:val="nil"/>
+        </w:tcBorders>
+        <w:shd w:val="clear" w:color="auto" w:fill="A5644E" w:themeFill="accent2"/>
+      </w:tcPr>
+    </w:tblStylePr>
+    <w:tblStylePr w:type="lastRow">
+      <w:rPr>
+        <w:b/>
+        <w:bCs/>
+        <w:color w:val="FFFFFF" w:themeColor="background1"/>
+      </w:rPr>
+      <w:tblPr/>
+      <w:tcPr>
+        <w:tcBorders>
+          <w:left w:val="single" w:sz="4" w:space="0" w:color="FFFFFF" w:themeColor="background1"/>
+          <w:bottom w:val="single" w:sz="4" w:space="0" w:color="FFFFFF" w:themeColor="background1"/>
+          <w:right w:val="single" w:sz="4" w:space="0" w:color="FFFFFF" w:themeColor="background1"/>
+          <w:insideH w:val="nil"/>
+          <w:insideV w:val="nil"/>
+        </w:tcBorders>
+        <w:shd w:val="clear" w:color="auto" w:fill="A5644E" w:themeFill="accent2"/>
+      </w:tcPr>
+    </w:tblStylePr>
+    <w:tblStylePr w:type="firstCol">
+      <w:rPr>
+        <w:b/>
+        <w:bCs/>
+        <w:color w:val="FFFFFF" w:themeColor="background1"/>
+      </w:rPr>
+      <w:tblPr/>
+      <w:tcPr>
+        <w:tcBorders>
+          <w:top w:val="single" w:sz="4" w:space="0" w:color="FFFFFF" w:themeColor="background1"/>
+          <w:left w:val="single" w:sz="4" w:space="0" w:color="FFFFFF" w:themeColor="background1"/>
+          <w:bottom w:val="single" w:sz="4" w:space="0" w:color="FFFFFF" w:themeColor="background1"/>
+          <w:insideV w:val="nil"/>
+        </w:tcBorders>
+        <w:shd w:val="clear" w:color="auto" w:fill="A5644E" w:themeFill="accent2"/>
+      </w:tcPr>
+    </w:tblStylePr>
+    <w:tblStylePr w:type="lastCol">
+      <w:rPr>
+        <w:b/>
+        <w:bCs/>
+        <w:color w:val="FFFFFF" w:themeColor="background1"/>
+      </w:rPr>
+      <w:tblPr/>
+      <w:tcPr>
+        <w:tcBorders>
+          <w:top w:val="single" w:sz="4" w:space="0" w:color="FFFFFF" w:themeColor="background1"/>
+          <w:bottom w:val="single" w:sz="4" w:space="0" w:color="FFFFFF" w:themeColor="background1"/>
+          <w:right w:val="single" w:sz="4" w:space="0" w:color="FFFFFF" w:themeColor="background1"/>
+          <w:insideV w:val="nil"/>
+        </w:tcBorders>
+        <w:shd w:val="clear" w:color="auto" w:fill="A5644E" w:themeFill="accent2"/>
+      </w:tcPr>
+    </w:tblStylePr>
+    <w:tblStylePr w:type="band1Vert">
+      <w:tblPr/>
+      <w:tcPr>
+        <w:shd w:val="clear" w:color="auto" w:fill="DCBFB6" w:themeFill="accent2" w:themeFillTint="66"/>
+      </w:tcPr>
+    </w:tblStylePr>
+    <w:tblStylePr w:type="band1Horz">
+      <w:tblPr/>
+      <w:tcPr>
+        <w:shd w:val="clear" w:color="auto" w:fill="DCBFB6" w:themeFill="accent2" w:themeFillTint="66"/>
+      </w:tcPr>
+    </w:tblStylePr>
+  </w:style>
 </w:styles>
 </file>
 
@@ -5968,4 +7071,16 @@
     </a:ext>
   </a:extLst>
 </a:theme>
+</file>
+
+<file path=customXml/item1.xml><?xml version="1.0" encoding="utf-8"?>
+<b:Sources xmlns:b="http://schemas.openxmlformats.org/officeDocument/2006/bibliography" xmlns="http://schemas.openxmlformats.org/officeDocument/2006/bibliography" SelectedStyle="\APASixthEditionOfficeOnline.xsl" StyleName="APA" Version="6"/>
+</file>
+
+<file path=customXml/itemProps1.xml><?xml version="1.0" encoding="utf-8"?>
+<ds:datastoreItem xmlns:ds="http://schemas.openxmlformats.org/officeDocument/2006/customXml" ds:itemID="{C94A5907-B212-460D-9191-EC5EB1EB6F6E}">
+  <ds:schemaRefs>
+    <ds:schemaRef ds:uri="http://schemas.openxmlformats.org/officeDocument/2006/bibliography"/>
+  </ds:schemaRefs>
+</ds:datastoreItem>
 </file>
</xml_diff>